<commit_message>
Modify Document file. Adjust TestingDocument_GarciaHumberto word doc with change in its Test Plan, Test Cases, and Test Scenario to match with current Final Project Plan.
</commit_message>
<xml_diff>
--- a/Documents/TestingDocument_GarciaHumberto.docx
+++ b/Documents/TestingDocument_GarciaHumberto.docx
@@ -175,15 +175,23 @@
           <w:sz w:val="28"/>
           <w:szCs w:val="28"/>
         </w:rPr>
-        <w:t xml:space="preserve"> (2-week</w:t>
-      </w:r>
-      <w:r>
-        <w:rPr>
-          <w:rFonts w:ascii="Times New Roman" w:hAnsi="Times New Roman" w:cs="Times New Roman"/>
-          <w:sz w:val="28"/>
-          <w:szCs w:val="28"/>
-        </w:rPr>
-        <w:t xml:space="preserve"> </w:t>
+        <w:t xml:space="preserve"> (2-</w:t>
+      </w:r>
+      <w:r>
+        <w:rPr>
+          <w:rFonts w:ascii="Times New Roman" w:hAnsi="Times New Roman" w:cs="Times New Roman"/>
+          <w:sz w:val="28"/>
+          <w:szCs w:val="28"/>
+        </w:rPr>
+        <w:t xml:space="preserve">3 </w:t>
+      </w:r>
+      <w:r>
+        <w:rPr>
+          <w:rFonts w:ascii="Times New Roman" w:hAnsi="Times New Roman" w:cs="Times New Roman"/>
+          <w:sz w:val="28"/>
+          <w:szCs w:val="28"/>
+        </w:rPr>
+        <w:t xml:space="preserve">week </w:t>
       </w:r>
       <w:r>
         <w:rPr>
@@ -336,7 +344,7 @@
           <w:sz w:val="28"/>
           <w:szCs w:val="28"/>
         </w:rPr>
-        <w:t xml:space="preserve"> Infinity Starship</w:t>
+        <w:t xml:space="preserve"> it</w:t>
       </w:r>
       <w:r>
         <w:rPr>
@@ -477,7 +485,23 @@
                 <w:sz w:val="28"/>
                 <w:szCs w:val="28"/>
               </w:rPr>
-              <w:t xml:space="preserve"> functioning and transitioning correctly from one to another.</w:t>
+              <w:t xml:space="preserve"> functioning and transitioning correctly from one to another</w:t>
+            </w:r>
+            <w:r>
+              <w:rPr>
+                <w:rFonts w:ascii="Times New Roman" w:hAnsi="Times New Roman" w:cs="Times New Roman"/>
+                <w:sz w:val="28"/>
+                <w:szCs w:val="28"/>
+              </w:rPr>
+              <w:t xml:space="preserve"> (PlayScreenForm to PlayerIDEntryForm)</w:t>
+            </w:r>
+            <w:r>
+              <w:rPr>
+                <w:rFonts w:ascii="Times New Roman" w:hAnsi="Times New Roman" w:cs="Times New Roman"/>
+                <w:sz w:val="28"/>
+                <w:szCs w:val="28"/>
+              </w:rPr>
+              <w:t>.</w:t>
             </w:r>
           </w:p>
         </w:tc>
@@ -1069,23 +1093,7 @@
           <w:sz w:val="28"/>
           <w:szCs w:val="28"/>
         </w:rPr>
-        <w:t xml:space="preserve">Player is in </w:t>
-      </w:r>
-      <w:r>
-        <w:rPr>
-          <w:rFonts w:ascii="Times New Roman" w:hAnsi="Times New Roman" w:cs="Times New Roman"/>
-          <w:sz w:val="28"/>
-          <w:szCs w:val="28"/>
-        </w:rPr>
-        <w:t>main menu (MainMenuWindowForm)</w:t>
-      </w:r>
-      <w:r>
-        <w:rPr>
-          <w:rFonts w:ascii="Times New Roman" w:hAnsi="Times New Roman" w:cs="Times New Roman"/>
-          <w:sz w:val="28"/>
-          <w:szCs w:val="28"/>
-        </w:rPr>
-        <w:t>, where they want to play a new game, clicking play button.</w:t>
+        <w:t>Player is in gameboard screen(playScreenForm).  Player can use the starship(spaceship) controls to navigate left and right and shoot controls to use lasers to destroy UFOs(enemies) and get points.</w:t>
       </w:r>
     </w:p>
     <w:p>
@@ -1108,7 +1116,71 @@
           <w:sz w:val="28"/>
           <w:szCs w:val="28"/>
         </w:rPr>
-        <w:t>Player is in gameboard screen(playScreenForm).  Player can use the starship(spaceship) controls to navigate left and right and shoot controls to use lasers to destroy UFOs(enemies) and get points.</w:t>
+        <w:t>Player continues to play getting points</w:t>
+      </w:r>
+      <w:r>
+        <w:rPr>
+          <w:rFonts w:ascii="Times New Roman" w:hAnsi="Times New Roman" w:cs="Times New Roman"/>
+          <w:sz w:val="28"/>
+          <w:szCs w:val="28"/>
+        </w:rPr>
+        <w:t xml:space="preserve"> with increasing difficulty</w:t>
+      </w:r>
+      <w:r>
+        <w:rPr>
+          <w:rFonts w:ascii="Times New Roman" w:hAnsi="Times New Roman" w:cs="Times New Roman"/>
+          <w:sz w:val="28"/>
+          <w:szCs w:val="28"/>
+        </w:rPr>
+        <w:t xml:space="preserve"> until he gets hit</w:t>
+      </w:r>
+      <w:r>
+        <w:rPr>
+          <w:rFonts w:ascii="Times New Roman" w:hAnsi="Times New Roman" w:cs="Times New Roman"/>
+          <w:sz w:val="28"/>
+          <w:szCs w:val="28"/>
+        </w:rPr>
+        <w:t xml:space="preserve"> by UFOs(enemies)</w:t>
+      </w:r>
+      <w:r>
+        <w:rPr>
+          <w:rFonts w:ascii="Times New Roman" w:hAnsi="Times New Roman" w:cs="Times New Roman"/>
+          <w:sz w:val="28"/>
+          <w:szCs w:val="28"/>
+        </w:rPr>
+        <w:t xml:space="preserve">, removing one life from the 3 </w:t>
+      </w:r>
+      <w:r>
+        <w:rPr>
+          <w:rFonts w:ascii="Times New Roman" w:hAnsi="Times New Roman" w:cs="Times New Roman"/>
+          <w:sz w:val="28"/>
+          <w:szCs w:val="28"/>
+        </w:rPr>
+        <w:t>they</w:t>
+      </w:r>
+      <w:r>
+        <w:rPr>
+          <w:rFonts w:ascii="Times New Roman" w:hAnsi="Times New Roman" w:cs="Times New Roman"/>
+          <w:sz w:val="28"/>
+          <w:szCs w:val="28"/>
+        </w:rPr>
+        <w:t xml:space="preserve"> </w:t>
+      </w:r>
+      <w:r>
+        <w:rPr>
+          <w:rFonts w:ascii="Times New Roman" w:hAnsi="Times New Roman" w:cs="Times New Roman"/>
+          <w:sz w:val="28"/>
+          <w:szCs w:val="28"/>
+        </w:rPr>
+        <w:t>have</w:t>
+      </w:r>
+      <w:r>
+        <w:rPr>
+          <w:rFonts w:ascii="Times New Roman" w:hAnsi="Times New Roman" w:cs="Times New Roman"/>
+          <w:sz w:val="28"/>
+          <w:szCs w:val="28"/>
+        </w:rPr>
+        <w:t xml:space="preserve"> available.</w:t>
       </w:r>
     </w:p>
     <w:p>
@@ -1131,47 +1203,103 @@
           <w:sz w:val="28"/>
           <w:szCs w:val="28"/>
         </w:rPr>
-        <w:t>Player continues to play getting points</w:t>
-      </w:r>
-      <w:r>
-        <w:rPr>
-          <w:rFonts w:ascii="Times New Roman" w:hAnsi="Times New Roman" w:cs="Times New Roman"/>
-          <w:sz w:val="28"/>
-          <w:szCs w:val="28"/>
-        </w:rPr>
-        <w:t xml:space="preserve"> with increasing difficulty</w:t>
-      </w:r>
-      <w:r>
-        <w:rPr>
-          <w:rFonts w:ascii="Times New Roman" w:hAnsi="Times New Roman" w:cs="Times New Roman"/>
-          <w:sz w:val="28"/>
-          <w:szCs w:val="28"/>
-        </w:rPr>
-        <w:t xml:space="preserve"> until he gets hit</w:t>
-      </w:r>
-      <w:r>
-        <w:rPr>
-          <w:rFonts w:ascii="Times New Roman" w:hAnsi="Times New Roman" w:cs="Times New Roman"/>
-          <w:sz w:val="28"/>
-          <w:szCs w:val="28"/>
-        </w:rPr>
-        <w:t xml:space="preserve"> by UFOs(enemies)</w:t>
-      </w:r>
-      <w:r>
-        <w:rPr>
-          <w:rFonts w:ascii="Times New Roman" w:hAnsi="Times New Roman" w:cs="Times New Roman"/>
-          <w:sz w:val="28"/>
-          <w:szCs w:val="28"/>
-        </w:rPr>
-        <w:t xml:space="preserve">, removing one life from the 3 </w:t>
-      </w:r>
-      <w:r>
-        <w:rPr>
-          <w:rFonts w:ascii="Times New Roman" w:hAnsi="Times New Roman" w:cs="Times New Roman"/>
-          <w:sz w:val="28"/>
-          <w:szCs w:val="28"/>
-        </w:rPr>
-        <w:t>they</w:t>
+        <w:t xml:space="preserve">When Player gets hit 3 times, </w:t>
+      </w:r>
+      <w:r>
+        <w:rPr>
+          <w:rFonts w:ascii="Times New Roman" w:hAnsi="Times New Roman" w:cs="Times New Roman"/>
+          <w:sz w:val="28"/>
+          <w:szCs w:val="28"/>
+        </w:rPr>
+        <w:t xml:space="preserve">show message box telling user </w:t>
+      </w:r>
+      <w:r>
+        <w:rPr>
+          <w:rFonts w:ascii="Times New Roman" w:hAnsi="Times New Roman" w:cs="Times New Roman"/>
+          <w:sz w:val="28"/>
+          <w:szCs w:val="28"/>
+        </w:rPr>
+        <w:t>game</w:t>
+      </w:r>
+      <w:r>
+        <w:rPr>
+          <w:rFonts w:ascii="Times New Roman" w:hAnsi="Times New Roman" w:cs="Times New Roman"/>
+          <w:sz w:val="28"/>
+          <w:szCs w:val="28"/>
+        </w:rPr>
+        <w:t>’s</w:t>
+      </w:r>
+      <w:r>
+        <w:rPr>
+          <w:rFonts w:ascii="Times New Roman" w:hAnsi="Times New Roman" w:cs="Times New Roman"/>
+          <w:sz w:val="28"/>
+          <w:szCs w:val="28"/>
+        </w:rPr>
+        <w:t xml:space="preserve"> over </w:t>
+      </w:r>
+      <w:r>
+        <w:rPr>
+          <w:rFonts w:ascii="Times New Roman" w:hAnsi="Times New Roman" w:cs="Times New Roman"/>
+          <w:sz w:val="28"/>
+          <w:szCs w:val="28"/>
+        </w:rPr>
+        <w:t>with final score.  Transition Player to a small PlayaerIDEntryForm pop up that prompts</w:t>
+      </w:r>
+      <w:r>
+        <w:rPr>
+          <w:rFonts w:ascii="Times New Roman" w:hAnsi="Times New Roman" w:cs="Times New Roman"/>
+          <w:sz w:val="28"/>
+          <w:szCs w:val="28"/>
+        </w:rPr>
+        <w:t xml:space="preserve"> user to input a</w:t>
+      </w:r>
+      <w:r>
+        <w:rPr>
+          <w:rFonts w:ascii="Times New Roman" w:hAnsi="Times New Roman" w:cs="Times New Roman"/>
+          <w:sz w:val="28"/>
+          <w:szCs w:val="28"/>
+        </w:rPr>
+        <w:t xml:space="preserve"> valid</w:t>
+      </w:r>
+      <w:r>
+        <w:rPr>
+          <w:rFonts w:ascii="Times New Roman" w:hAnsi="Times New Roman" w:cs="Times New Roman"/>
+          <w:sz w:val="28"/>
+          <w:szCs w:val="28"/>
+        </w:rPr>
+        <w:t xml:space="preserve"> PlayerID identifier t</w:t>
+      </w:r>
+      <w:r>
+        <w:rPr>
+          <w:rFonts w:ascii="Times New Roman" w:hAnsi="Times New Roman" w:cs="Times New Roman"/>
+          <w:sz w:val="28"/>
+          <w:szCs w:val="28"/>
+        </w:rPr>
+        <w:t xml:space="preserve">hat they can save and </w:t>
+      </w:r>
+      <w:r>
+        <w:rPr>
+          <w:rFonts w:ascii="Times New Roman" w:hAnsi="Times New Roman" w:cs="Times New Roman"/>
+          <w:sz w:val="28"/>
+          <w:szCs w:val="28"/>
+        </w:rPr>
+        <w:t xml:space="preserve">store their score in </w:t>
+      </w:r>
+      <w:r>
+        <w:rPr>
+          <w:rFonts w:ascii="Times New Roman" w:hAnsi="Times New Roman" w:cs="Times New Roman"/>
+          <w:sz w:val="28"/>
+          <w:szCs w:val="28"/>
+        </w:rPr>
+        <w:t xml:space="preserve">a small </w:t>
+      </w:r>
+      <w:r>
+        <w:rPr>
+          <w:rFonts w:ascii="Times New Roman" w:hAnsi="Times New Roman" w:cs="Times New Roman"/>
+          <w:sz w:val="28"/>
+          <w:szCs w:val="28"/>
+        </w:rPr>
+        <w:t>leaderboard</w:t>
       </w:r>
       <w:r>
         <w:rPr>
@@ -1187,15 +1315,39 @@
           <w:sz w:val="28"/>
           <w:szCs w:val="28"/>
         </w:rPr>
-        <w:t>have</w:t>
-      </w:r>
-      <w:r>
-        <w:rPr>
-          <w:rFonts w:ascii="Times New Roman" w:hAnsi="Times New Roman" w:cs="Times New Roman"/>
-          <w:sz w:val="28"/>
-          <w:szCs w:val="28"/>
-        </w:rPr>
-        <w:t xml:space="preserve"> available.</w:t>
+        <w:t xml:space="preserve">(Within next game iteration </w:t>
+      </w:r>
+      <w:r>
+        <w:rPr>
+          <w:rFonts w:ascii="Times New Roman" w:hAnsi="Times New Roman" w:cs="Times New Roman"/>
+          <w:sz w:val="28"/>
+          <w:szCs w:val="28"/>
+        </w:rPr>
+        <w:t>in the PlayerIDEntryForm or in message box pop up</w:t>
+      </w:r>
+      <w:r>
+        <w:rPr>
+          <w:rFonts w:ascii="Times New Roman" w:hAnsi="Times New Roman" w:cs="Times New Roman"/>
+          <w:sz w:val="28"/>
+          <w:szCs w:val="28"/>
+        </w:rPr>
+        <w:t>)</w:t>
+      </w:r>
+      <w:r>
+        <w:rPr>
+          <w:rFonts w:ascii="Times New Roman" w:hAnsi="Times New Roman" w:cs="Times New Roman"/>
+          <w:sz w:val="28"/>
+          <w:szCs w:val="28"/>
+        </w:rPr>
+        <w:t xml:space="preserve"> for them to see</w:t>
+      </w:r>
+      <w:r>
+        <w:rPr>
+          <w:rFonts w:ascii="Times New Roman" w:hAnsi="Times New Roman" w:cs="Times New Roman"/>
+          <w:sz w:val="28"/>
+          <w:szCs w:val="28"/>
+        </w:rPr>
+        <w:t>.</w:t>
       </w:r>
     </w:p>
     <w:p>
@@ -1218,77 +1370,6 @@
           <w:sz w:val="28"/>
           <w:szCs w:val="28"/>
         </w:rPr>
-        <w:t xml:space="preserve">When Player gets hit 3 times, </w:t>
-      </w:r>
-      <w:r>
-        <w:rPr>
-          <w:rFonts w:ascii="Times New Roman" w:hAnsi="Times New Roman" w:cs="Times New Roman"/>
-          <w:sz w:val="28"/>
-          <w:szCs w:val="28"/>
-        </w:rPr>
-        <w:t xml:space="preserve">game over (GameOverWindowForm) </w:t>
-      </w:r>
-      <w:r>
-        <w:rPr>
-          <w:rFonts w:ascii="Times New Roman" w:hAnsi="Times New Roman" w:cs="Times New Roman"/>
-          <w:sz w:val="28"/>
-          <w:szCs w:val="28"/>
-        </w:rPr>
-        <w:t>shows Player their final score, prompting user to input a PlayerID identifier t</w:t>
-      </w:r>
-      <w:r>
-        <w:rPr>
-          <w:rFonts w:ascii="Times New Roman" w:hAnsi="Times New Roman" w:cs="Times New Roman"/>
-          <w:sz w:val="28"/>
-          <w:szCs w:val="28"/>
-        </w:rPr>
-        <w:t xml:space="preserve">hat they can save and </w:t>
-      </w:r>
-      <w:r>
-        <w:rPr>
-          <w:rFonts w:ascii="Times New Roman" w:hAnsi="Times New Roman" w:cs="Times New Roman"/>
-          <w:sz w:val="28"/>
-          <w:szCs w:val="28"/>
-        </w:rPr>
-        <w:t>store their score in leaderboard</w:t>
-      </w:r>
-      <w:r>
-        <w:rPr>
-          <w:rFonts w:ascii="Times New Roman" w:hAnsi="Times New Roman" w:cs="Times New Roman"/>
-          <w:sz w:val="28"/>
-          <w:szCs w:val="28"/>
-        </w:rPr>
-        <w:t xml:space="preserve"> for them to see</w:t>
-      </w:r>
-      <w:r>
-        <w:rPr>
-          <w:rFonts w:ascii="Times New Roman" w:hAnsi="Times New Roman" w:cs="Times New Roman"/>
-          <w:sz w:val="28"/>
-          <w:szCs w:val="28"/>
-        </w:rPr>
-        <w:t>.</w:t>
-      </w:r>
-    </w:p>
-    <w:p>
-      <w:pPr>
-        <w:pStyle w:val="ListParagraph"/>
-        <w:numPr>
-          <w:ilvl w:val="0"/>
-          <w:numId w:val="23"/>
-        </w:numPr>
-        <w:spacing w:after="0"/>
-        <w:rPr>
-          <w:rFonts w:ascii="Times New Roman" w:hAnsi="Times New Roman" w:cs="Times New Roman"/>
-          <w:sz w:val="28"/>
-          <w:szCs w:val="28"/>
-        </w:rPr>
-      </w:pPr>
-      <w:r>
-        <w:rPr>
-          <w:rFonts w:ascii="Times New Roman" w:hAnsi="Times New Roman" w:cs="Times New Roman"/>
-          <w:sz w:val="28"/>
-          <w:szCs w:val="28"/>
-        </w:rPr>
         <w:t xml:space="preserve">Player either wants to simply quit by exiting </w:t>
       </w:r>
       <w:r>
@@ -1313,7 +1394,23 @@
           <w:sz w:val="28"/>
           <w:szCs w:val="28"/>
         </w:rPr>
-        <w:t>play new game</w:t>
+        <w:t>play</w:t>
+      </w:r>
+      <w:r>
+        <w:rPr>
+          <w:rFonts w:ascii="Times New Roman" w:hAnsi="Times New Roman" w:cs="Times New Roman"/>
+          <w:sz w:val="28"/>
+          <w:szCs w:val="28"/>
+        </w:rPr>
+        <w:t xml:space="preserve"> again</w:t>
+      </w:r>
+      <w:r>
+        <w:rPr>
+          <w:rFonts w:ascii="Times New Roman" w:hAnsi="Times New Roman" w:cs="Times New Roman"/>
+          <w:sz w:val="28"/>
+          <w:szCs w:val="28"/>
+        </w:rPr>
+        <w:t xml:space="preserve"> new game</w:t>
       </w:r>
       <w:r>
         <w:rPr>

</xml_diff>